<commit_message>
backup file skripsi BAB 2 part 2
</commit_message>
<xml_diff>
--- a/penulisan&database/skripsi-nana/3. bab_2.docx
+++ b/penulisan&database/skripsi-nana/3. bab_2.docx
@@ -382,222 +382,8 @@
     </w:p>
     <w:p>
       <w:pPr>
-        <w:spacing w:before="100" w:beforeAutospacing="1" w:after="100" w:afterAutospacing="1" w:line="240" w:lineRule="auto"/>
-        <w:rPr>
-          <w:rFonts w:eastAsia="Times New Roman" w:cs="Times New Roman"/>
-          <w:noProof w:val="0"/>
-          <w:kern w:val="0"/>
-          <w:szCs w:val="24"/>
-          <w:highlight w:val="green"/>
-          <w:lang w:eastAsia="en-ID"/>
-          <w14:ligatures w14:val="none"/>
-        </w:rPr>
-      </w:pPr>
-      <w:proofErr w:type="spellStart"/>
-      <w:r>
-        <w:rPr>
-          <w:rFonts w:eastAsia="Times New Roman" w:cs="Times New Roman"/>
-          <w:noProof w:val="0"/>
-          <w:kern w:val="0"/>
-          <w:szCs w:val="24"/>
-          <w:highlight w:val="green"/>
-          <w:lang w:eastAsia="en-ID"/>
-          <w14:ligatures w14:val="none"/>
-        </w:rPr>
-        <w:t>Implementasi</w:t>
-      </w:r>
-      <w:proofErr w:type="spellEnd"/>
-    </w:p>
-    <w:p>
-      <w:pPr>
-        <w:spacing w:before="100" w:beforeAutospacing="1" w:after="100" w:afterAutospacing="1" w:line="240" w:lineRule="auto"/>
-        <w:rPr>
-          <w:rFonts w:eastAsia="Times New Roman" w:cs="Times New Roman"/>
-          <w:noProof w:val="0"/>
-          <w:kern w:val="0"/>
-          <w:szCs w:val="24"/>
-          <w:lang w:eastAsia="en-ID"/>
-          <w14:ligatures w14:val="none"/>
-        </w:rPr>
-      </w:pPr>
-      <w:proofErr w:type="spellStart"/>
-      <w:r>
-        <w:rPr>
-          <w:rFonts w:eastAsia="Times New Roman" w:cs="Times New Roman"/>
-          <w:noProof w:val="0"/>
-          <w:kern w:val="0"/>
-          <w:szCs w:val="24"/>
-          <w:highlight w:val="green"/>
-          <w:lang w:eastAsia="en-ID"/>
-          <w14:ligatures w14:val="none"/>
-        </w:rPr>
-        <w:t>sistem</w:t>
-      </w:r>
-      <w:proofErr w:type="spellEnd"/>
-    </w:p>
-    <w:p>
-      <w:pPr>
-        <w:spacing w:before="100" w:beforeAutospacing="1" w:after="100" w:afterAutospacing="1" w:line="240" w:lineRule="auto"/>
-        <w:rPr>
-          <w:rFonts w:eastAsia="Times New Roman" w:cs="Times New Roman"/>
-          <w:noProof w:val="0"/>
-          <w:kern w:val="0"/>
-          <w:szCs w:val="24"/>
-          <w:lang w:eastAsia="en-ID"/>
-          <w14:ligatures w14:val="none"/>
-        </w:rPr>
-      </w:pPr>
-      <w:proofErr w:type="spellStart"/>
-      <w:r>
-        <w:rPr>
-          <w:rFonts w:eastAsia="Times New Roman" w:cs="Times New Roman"/>
-          <w:noProof w:val="0"/>
-          <w:kern w:val="0"/>
-          <w:szCs w:val="24"/>
-          <w:highlight w:val="green"/>
-          <w:lang w:eastAsia="en-ID"/>
-          <w14:ligatures w14:val="none"/>
-        </w:rPr>
-        <w:t>spk</w:t>
-      </w:r>
-      <w:proofErr w:type="spellEnd"/>
-    </w:p>
-    <w:p>
-      <w:pPr>
-        <w:spacing w:before="100" w:beforeAutospacing="1" w:after="100" w:afterAutospacing="1" w:line="240" w:lineRule="auto"/>
-        <w:rPr>
-          <w:rFonts w:eastAsia="Times New Roman" w:cs="Times New Roman"/>
-          <w:noProof w:val="0"/>
-          <w:kern w:val="0"/>
-          <w:szCs w:val="24"/>
-          <w:lang w:eastAsia="en-ID"/>
-          <w14:ligatures w14:val="none"/>
-        </w:rPr>
-      </w:pPr>
-      <w:proofErr w:type="spellStart"/>
-      <w:r>
-        <w:rPr>
-          <w:rFonts w:eastAsia="Times New Roman" w:cs="Times New Roman"/>
-          <w:noProof w:val="0"/>
-          <w:kern w:val="0"/>
-          <w:szCs w:val="24"/>
-          <w:highlight w:val="green"/>
-          <w:lang w:eastAsia="en-ID"/>
-          <w14:ligatures w14:val="none"/>
-        </w:rPr>
-        <w:t>pelayanan</w:t>
-      </w:r>
-      <w:proofErr w:type="spellEnd"/>
-    </w:p>
-    <w:p>
-      <w:pPr>
-        <w:spacing w:before="100" w:beforeAutospacing="1" w:after="100" w:afterAutospacing="1" w:line="240" w:lineRule="auto"/>
-        <w:rPr>
-          <w:rFonts w:eastAsia="Times New Roman" w:cs="Times New Roman"/>
-          <w:noProof w:val="0"/>
-          <w:kern w:val="0"/>
-          <w:szCs w:val="24"/>
-          <w:lang w:eastAsia="en-ID"/>
-          <w14:ligatures w14:val="none"/>
-        </w:rPr>
-      </w:pPr>
-      <w:r>
-        <w:rPr>
-          <w:rFonts w:eastAsia="Times New Roman" w:cs="Times New Roman"/>
-          <w:noProof w:val="0"/>
-          <w:kern w:val="0"/>
-          <w:szCs w:val="24"/>
-          <w:highlight w:val="green"/>
-          <w:lang w:eastAsia="en-ID"/>
-          <w14:ligatures w14:val="none"/>
-        </w:rPr>
-        <w:t xml:space="preserve">Jasa </w:t>
-      </w:r>
-      <w:proofErr w:type="spellStart"/>
-      <w:r>
-        <w:rPr>
-          <w:rFonts w:eastAsia="Times New Roman" w:cs="Times New Roman"/>
-          <w:noProof w:val="0"/>
-          <w:kern w:val="0"/>
-          <w:szCs w:val="24"/>
-          <w:highlight w:val="green"/>
-          <w:lang w:eastAsia="en-ID"/>
-          <w14:ligatures w14:val="none"/>
-        </w:rPr>
-        <w:t>Ekspedisi</w:t>
-      </w:r>
-      <w:proofErr w:type="spellEnd"/>
-    </w:p>
-    <w:p>
-      <w:pPr>
-        <w:spacing w:before="100" w:beforeAutospacing="1" w:after="100" w:afterAutospacing="1" w:line="240" w:lineRule="auto"/>
-        <w:rPr>
-          <w:rFonts w:eastAsia="Times New Roman" w:cs="Times New Roman"/>
-          <w:noProof w:val="0"/>
-          <w:kern w:val="0"/>
-          <w:szCs w:val="24"/>
-          <w:highlight w:val="green"/>
-          <w:lang w:eastAsia="en-ID"/>
-          <w14:ligatures w14:val="none"/>
-        </w:rPr>
-      </w:pPr>
-      <w:proofErr w:type="spellStart"/>
-      <w:r>
-        <w:rPr>
-          <w:rFonts w:eastAsia="Times New Roman" w:cs="Times New Roman"/>
-          <w:noProof w:val="0"/>
-          <w:kern w:val="0"/>
-          <w:szCs w:val="24"/>
-          <w:highlight w:val="green"/>
-          <w:lang w:eastAsia="en-ID"/>
-          <w14:ligatures w14:val="none"/>
-        </w:rPr>
-        <w:t>teknologi</w:t>
-      </w:r>
-      <w:proofErr w:type="spellEnd"/>
-      <w:r>
-        <w:rPr>
-          <w:rFonts w:eastAsia="Times New Roman" w:cs="Times New Roman"/>
-          <w:noProof w:val="0"/>
-          <w:kern w:val="0"/>
-          <w:szCs w:val="24"/>
-          <w:highlight w:val="green"/>
-          <w:lang w:eastAsia="en-ID"/>
-          <w14:ligatures w14:val="none"/>
-        </w:rPr>
-        <w:t xml:space="preserve"> web</w:t>
-      </w:r>
-    </w:p>
-    <w:p>
-      <w:pPr>
-        <w:spacing w:before="100" w:beforeAutospacing="1" w:after="100" w:afterAutospacing="1" w:line="240" w:lineRule="auto"/>
-        <w:rPr>
-          <w:rFonts w:eastAsia="Times New Roman" w:cs="Times New Roman"/>
-          <w:noProof w:val="0"/>
-          <w:kern w:val="0"/>
-          <w:szCs w:val="24"/>
-          <w:lang w:eastAsia="en-ID"/>
-          <w14:ligatures w14:val="none"/>
-        </w:rPr>
-      </w:pPr>
-      <w:r>
-        <w:rPr>
-          <w:rFonts w:eastAsia="Times New Roman" w:cs="Times New Roman"/>
-          <w:noProof w:val="0"/>
-          <w:kern w:val="0"/>
-          <w:szCs w:val="24"/>
-          <w:highlight w:val="green"/>
-          <w:lang w:eastAsia="en-ID"/>
-          <w14:ligatures w14:val="none"/>
-        </w:rPr>
-        <w:t>Aras</w:t>
-      </w:r>
-    </w:p>
-    <w:p/>
-    <w:p>
-      <w:pPr>
         <w:spacing w:line="480" w:lineRule="auto"/>
-        <w:ind w:firstLine="567"/>
+        <w:ind w:firstLine="284"/>
         <w:jc w:val="both"/>
       </w:pPr>
       <w:r>
@@ -625,14 +411,7 @@
         <w:rPr>
           <w:lang w:val="en-US"/>
         </w:rPr>
-        <w:t xml:space="preserve">Implementasi adalah proses pelaksanaan atau penerapan suatu rencana, ide, kebijakan, atau inovasi ke dalam tindakan nyata untuk mencapai tujuan tertentu.  </w:t>
-      </w:r>
-      <w:r>
-        <w:rPr>
-          <w:lang w:val="en-US"/>
-        </w:rPr>
-        <w:lastRenderedPageBreak/>
-        <w:t xml:space="preserve">Menurut Kamus Besar Bahasa Indonesia (KBBI), implementasi berarti pelaksanaan atau penerapan </w:t>
+        <w:t xml:space="preserve">Implementasi adalah proses pelaksanaan atau penerapan suatu rencana, ide, kebijakan, atau inovasi ke dalam tindakan nyata untuk mencapai tujuan tertentu.  Menurut Kamus Besar Bahasa Indonesia (KBBI), implementasi berarti pelaksanaan atau penerapan </w:t>
       </w:r>
       <w:r>
         <w:rPr>
@@ -730,6 +509,7 @@
         <w:jc w:val="both"/>
       </w:pPr>
       <w:r>
+        <w:lastRenderedPageBreak/>
         <w:t xml:space="preserve">Menurut </w:t>
       </w:r>
       <w:r>
@@ -795,11 +575,7 @@
         <w:jc w:val="both"/>
       </w:pPr>
       <w:r>
-        <w:t xml:space="preserve">Berdasarkan ketiga pendapat tersebut, dapat disimpulkan bahwa sistem merupakan suatu entitas terintegrasi yang terdiri atas komponen-komponen saling berkaitan dan berinteraksi dalam pola kerja yang sistematis. Sistem tidak hanya terbatas pada bagian internal, tetapi juga mempertimbangkan batasannya, interaksi dengan lingkungan luar, </w:t>
-      </w:r>
-      <w:r>
-        <w:lastRenderedPageBreak/>
-        <w:t>serta alur proses yang mencakup masukan (input), pemrosesan, dan keluaran (output) dalam rangka mencapai tujuan yang telah ditetapkan.</w:t>
+        <w:t>Berdasarkan ketiga pendapat tersebut, dapat disimpulkan bahwa sistem merupakan suatu entitas terintegrasi yang terdiri atas komponen-komponen saling berkaitan dan berinteraksi dalam pola kerja yang sistematis. Sistem tidak hanya terbatas pada bagian internal, tetapi juga mempertimbangkan batasannya, interaksi dengan lingkungan luar, serta alur proses yang mencakup masukan (input), pemrosesan, dan keluaran (output) dalam rangka mencapai tujuan yang telah ditetapkan.</w:t>
       </w:r>
     </w:p>
     <w:p>
@@ -901,6 +677,7 @@
         <w:jc w:val="both"/>
       </w:pPr>
       <w:r>
+        <w:lastRenderedPageBreak/>
         <w:t xml:space="preserve">Menurut </w:t>
       </w:r>
       <w:r>
@@ -1474,7 +1251,6 @@
         </w:rPr>
       </w:pPr>
       <w:r>
-        <w:lastRenderedPageBreak/>
         <w:t>Dari berbagai pandangan tersebut, dapat disimpulkan bahwa Sistem Pendukung Keputusan merupakan sistem interaktif berbasis komputer yang dirancang untuk mendukung pengambilan keputusan</w:t>
       </w:r>
       <w:r>
@@ -2359,6 +2135,7 @@
         <w:spacing w:line="480" w:lineRule="auto"/>
       </w:pPr>
       <w:r>
+        <w:lastRenderedPageBreak/>
         <w:t>2.2.4 Pelayanan</w:t>
       </w:r>
     </w:p>
@@ -2410,7 +2187,6 @@
         <w:spacing w:line="480" w:lineRule="auto"/>
       </w:pPr>
       <w:r>
-        <w:lastRenderedPageBreak/>
         <w:t>2.2.5 Jasa Pengiriman Barang</w:t>
       </w:r>
     </w:p>
@@ -2539,6 +2315,7 @@
           <w:szCs w:val="24"/>
           <w:lang w:val="en-US"/>
         </w:rPr>
+        <w:lastRenderedPageBreak/>
         <w:t>Jasa pengiriman paket: layanan yang mengirimkan barang-barang kecil atau sedang dengan berat maksimal 30 kg</w:t>
       </w:r>
       <w:r>
@@ -2779,16 +2556,7 @@
           <w:szCs w:val="24"/>
           <w:lang w:val="en-US"/>
         </w:rPr>
-        <w:t xml:space="preserve"> </w:t>
-      </w:r>
-      <w:r>
-        <w:rPr>
-          <w:bCs/>
-          <w:szCs w:val="24"/>
-          <w:lang w:val="en-US"/>
-        </w:rPr>
-        <w:lastRenderedPageBreak/>
-        <w:t>disediakan melalui jalur koneksi internet sehingga dapat diakses dan dilihat oleh semua orang diseluruh dunia</w:t>
+        <w:t xml:space="preserve"> disediakan melalui jalur koneksi internet sehingga dapat diakses dan dilihat oleh semua orang diseluruh dunia</w:t>
       </w:r>
       <w:r>
         <w:rPr>
@@ -3587,6 +3355,7 @@
           <w:lang w:val="en-US"/>
           <w14:ligatures w14:val="none"/>
         </w:rPr>
+        <w:lastRenderedPageBreak/>
         <w:t>tertinggi</w:t>
       </w:r>
       <w:proofErr w:type="spellEnd"/>
@@ -6225,7 +5994,6 @@
           <w:lang w:val="en-US"/>
           <w14:ligatures w14:val="none"/>
         </w:rPr>
-        <w:lastRenderedPageBreak/>
         <w:t>Dalam</w:t>
       </w:r>
       <w:proofErr w:type="spellEnd"/>
@@ -7566,6 +7334,7 @@
               <w:lang w:val="en-US"/>
               <w14:ligatures w14:val="none"/>
             </w:rPr>
+            <w:lastRenderedPageBreak/>
             <m:t xml:space="preserve">m    = Nilai </m:t>
           </m:r>
           <w:proofErr w:type="spellStart"/>
@@ -9740,7 +9509,6 @@
           <w:lang w:val="en-US"/>
           <w14:ligatures w14:val="none"/>
         </w:rPr>
-        <w:lastRenderedPageBreak/>
         <w:t xml:space="preserve">Nilai </w:t>
       </w:r>
       <w:proofErr w:type="spellStart"/>
@@ -14349,6 +14117,7 @@
       <w:bookmarkStart w:id="6" w:name="_Toc200684711"/>
       <w:bookmarkEnd w:id="5"/>
       <w:r>
+        <w:lastRenderedPageBreak/>
         <w:t>2.3 U</w:t>
       </w:r>
       <w:r>
@@ -14407,14 +14176,7 @@
         <w:rPr>
           <w:lang w:val="en-US"/>
         </w:rPr>
-        <w:t xml:space="preserve">UML dikembangkan berdasarkan pendekatan berorientasi objek dan pertama kali diperkenalkan oleh Grady Booch, James Rumbaugh, serta Ivar Jacobson di bawah naungan Rational Software Corporation. Bahasa pemodelan ini menyediakan berbagai macam notasi yang mendukung pemodelan sistem dari berbagai sudut pandang. Saat ini, UML tidak hanya digunakan dalam rekayasa perangkat lunak, melainkan juga di berbagai bidang lain </w:t>
-      </w:r>
-      <w:r>
-        <w:rPr>
-          <w:lang w:val="en-US"/>
-        </w:rPr>
-        <w:lastRenderedPageBreak/>
-        <w:t>yang membutuhkan representasi model sistem</w:t>
+        <w:t>UML dikembangkan berdasarkan pendekatan berorientasi objek dan pertama kali diperkenalkan oleh Grady Booch, James Rumbaugh, serta Ivar Jacobson di bawah naungan Rational Software Corporation. Bahasa pemodelan ini menyediakan berbagai macam notasi yang mendukung pemodelan sistem dari berbagai sudut pandang. Saat ini, UML tidak hanya digunakan dalam rekayasa perangkat lunak, melainkan juga di berbagai bidang lain yang membutuhkan representasi model sistem</w:t>
       </w:r>
       <w:r>
         <w:rPr>
@@ -14702,7 +14464,11 @@
         <w:jc w:val="both"/>
       </w:pPr>
       <w:r>
-        <w:t xml:space="preserve">Use case diagram merupakan salah satu hasil dari tahapan analisis dan perancangan sistem yang digunakan untuk memvisualisasikan kebutuhan fungsional dari sistem yang akan dibangun. Diagram ini merepresentasikan hubungan atau interaksi antara pengguna (aktor) dan sistem, sehingga memiliki peran penting dalam menggambarkan abstraksi sistem sesuai dengan kebutuhannya. Melalui use case diagram, dapat terlihat bagaimana sistem dimanfaatkan oleh aktor melalui berbagai skenario interaksi yang umum terjadi, seperti antara administrator dan pengguna. </w:t>
+        <w:t xml:space="preserve">Use case diagram merupakan salah satu hasil dari tahapan analisis dan perancangan sistem yang digunakan untuk memvisualisasikan kebutuhan fungsional dari sistem yang akan dibangun. Diagram ini merepresentasikan hubungan atau interaksi antara pengguna (aktor) dan sistem, sehingga memiliki peran penting dalam menggambarkan </w:t>
+      </w:r>
+      <w:r>
+        <w:lastRenderedPageBreak/>
+        <w:t xml:space="preserve">abstraksi sistem sesuai dengan kebutuhannya. Melalui use case diagram, dapat terlihat bagaimana sistem dimanfaatkan oleh aktor melalui berbagai skenario interaksi yang umum terjadi, seperti antara administrator dan pengguna. </w:t>
       </w:r>
       <w:r>
         <w:fldChar w:fldCharType="begin" w:fldLock="1"/>
@@ -15037,7 +14803,6 @@
               <w:jc w:val="both"/>
             </w:pPr>
             <w:r>
-              <w:lastRenderedPageBreak/>
               <mc:AlternateContent>
                 <mc:Choice Requires="wps">
                   <w:drawing>
@@ -15705,6 +15470,7 @@
         <w:spacing w:line="480" w:lineRule="auto"/>
       </w:pPr>
       <w:r>
+        <w:lastRenderedPageBreak/>
         <w:t>2.3.2 Activity Diagram</w:t>
       </w:r>
     </w:p>
@@ -15782,7 +15548,6 @@
                 <w:b/>
                 <w:bCs/>
               </w:rPr>
-              <w:lastRenderedPageBreak/>
               <w:t>Simbol</w:t>
             </w:r>
           </w:p>
@@ -16304,6 +16069,7 @@
               <w:jc w:val="both"/>
             </w:pPr>
             <w:r>
+              <w:lastRenderedPageBreak/>
               <mc:AlternateContent>
                 <mc:Choice Requires="wps">
                   <w:drawing>
@@ -16595,7 +16361,6 @@
         <w:spacing w:line="480" w:lineRule="auto"/>
       </w:pPr>
       <w:r>
-        <w:lastRenderedPageBreak/>
         <w:t>2.3.3 Sequence Diagram</w:t>
       </w:r>
     </w:p>
@@ -16817,6 +16582,7 @@
               <w:jc w:val="both"/>
             </w:pPr>
             <w:r>
+              <w:lastRenderedPageBreak/>
               <w:drawing>
                 <wp:anchor distT="0" distB="0" distL="114300" distR="114300" simplePos="0" relativeHeight="251672576" behindDoc="0" locked="0" layoutInCell="1" allowOverlap="1" wp14:anchorId="7AE10081" wp14:editId="24DD463B">
                   <wp:simplePos x="0" y="0"/>
@@ -17102,7 +16868,6 @@
               <w:jc w:val="both"/>
             </w:pPr>
             <w:r>
-              <w:lastRenderedPageBreak/>
               <w:drawing>
                 <wp:anchor distT="0" distB="0" distL="114300" distR="114300" simplePos="0" relativeHeight="251676672" behindDoc="0" locked="0" layoutInCell="1" allowOverlap="1" wp14:anchorId="32D349A3" wp14:editId="6EBCCB4D">
                   <wp:simplePos x="0" y="0"/>
@@ -17312,11 +17077,24 @@
     <w:p>
       <w:pPr>
         <w:spacing w:line="480" w:lineRule="auto"/>
-        <w:ind w:firstLine="567"/>
+        <w:ind w:firstLine="284"/>
         <w:jc w:val="both"/>
       </w:pPr>
       <w:r>
-        <w:t xml:space="preserve">Class diagram adalah gambaran visual yang menunjukkan hubungan antar kelas serta rincian atribut dan metode dalam tiap kelas pada perancangan sistem. Diagram ini menjelaskan peran serta tanggung jawab dari setiap entitas dalam membentuk perilaku sistem. Dengan demikian, class diagram menyusun struktur sistem secara menyeluruh berdasarkan jenis-jenis kelas yang dirancang. Selain itu, diagram ini juga mencerminkan alur kerja yang berkaitan dengan basis data dalam sistem yang dibangun. Setiap class diagram terdiri dari sejumlah kelas dan relasinya, di mana tiap kelas divisualisasikan sebagai kotak persegi. Bagian atas kotak berisi nama kelas, bagian tengah menampilkan atribut, dan bagian bawah mencantumkan operasi atau metode. Kelas sendiri adalah sebuah cetakan atau blueprint yang saat diinstansiasi akan membentuk objek, dan menjadi elemen utama dalam pendekatan pemrograman berorientasi objek. </w:t>
+        <w:t xml:space="preserve">Class diagram adalah gambaran visual yang menunjukkan hubungan antar kelas serta </w:t>
+      </w:r>
+      <w:r>
+        <w:rPr>
+          <w:lang w:val="en-US"/>
+        </w:rPr>
+        <w:t>rincian</w:t>
+      </w:r>
+      <w:r>
+        <w:t xml:space="preserve"> atribut dan metode dalam tiap kelas pada perancangan sistem. Diagram ini menjelaskan peran serta tanggung jawab dari setiap entitas dalam membentuk perilaku sistem. Dengan demikian, class diagram menyusun struktur sistem secara </w:t>
+      </w:r>
+      <w:r>
+        <w:lastRenderedPageBreak/>
+        <w:t xml:space="preserve">menyeluruh berdasarkan jenis-jenis kelas yang dirancang. Selain itu, diagram ini juga mencerminkan alur kerja yang berkaitan dengan basis data dalam sistem yang dibangun. Setiap class diagram terdiri dari sejumlah kelas dan relasinya, di mana tiap kelas divisualisasikan sebagai kotak persegi. Bagian atas kotak berisi nama kelas, bagian tengah menampilkan atribut, dan bagian bawah mencantumkan operasi atau metode. Kelas sendiri adalah sebuah cetakan atau blueprint yang saat diinstansiasi akan membentuk objek, dan menjadi elemen utama dalam pendekatan pemrograman berorientasi objek. </w:t>
       </w:r>
       <w:r>
         <w:fldChar w:fldCharType="begin" w:fldLock="1"/>
@@ -17370,7 +17148,6 @@
                 <w:b/>
                 <w:bCs/>
               </w:rPr>
-              <w:lastRenderedPageBreak/>
               <w:t>Simbol</w:t>
             </w:r>
           </w:p>
@@ -17903,6 +17680,7 @@
               <w:jc w:val="both"/>
             </w:pPr>
             <w:r>
+              <w:lastRenderedPageBreak/>
               <w:drawing>
                 <wp:anchor distT="0" distB="0" distL="114300" distR="114300" simplePos="0" relativeHeight="251681792" behindDoc="0" locked="0" layoutInCell="1" allowOverlap="1" wp14:anchorId="12DDA593" wp14:editId="5C25AD00">
                   <wp:simplePos x="0" y="0"/>
@@ -18108,7 +17886,6 @@
       </w:pPr>
       <w:bookmarkStart w:id="7" w:name="_Toc200684712"/>
       <w:r>
-        <w:lastRenderedPageBreak/>
         <w:t>2.4 Perancangan Basis Data</w:t>
       </w:r>
       <w:bookmarkEnd w:id="7"/>
@@ -18200,14 +17977,18 @@
     <w:p>
       <w:pPr>
         <w:spacing w:line="480" w:lineRule="auto"/>
-        <w:ind w:firstLine="567"/>
+        <w:ind w:firstLine="284"/>
         <w:jc w:val="both"/>
         <w:rPr>
           <w:lang w:val="en-US"/>
         </w:rPr>
       </w:pPr>
       <w:r>
-        <w:t>Basis data merupakan sekumpulan informasi mengenai objek atau peristiwa yang memiliki keterkaitan satu sama lain. Informasi ini terdiri atas data, yakni fakta-fakta yang merepresentasikan objek tertentu—seperti manusia, hewan, atau entitas lain—yang dapat direkam dan mengandung makna tertentu. Data tersebut dapat disimpan dalam berbagai bentuk seperti angka, huruf, simbol, gambar, suara, atau kombinasi dari semuanya. Dalam sebuah sistem basis data, terdapat kumpulan data yang meskipun secara langsung mungkin tidak saling terhubung, tetap menjadi bagian integral dari satu sistem yang didukung oleh berbagai komponen lainnya. Tujuan utama dari sistem basis data adalah menyediakan lingkungan yang terstruktur dan efisien untuk penyimpanan, pengelolaan, serta akses terhadap data.</w:t>
+        <w:t xml:space="preserve">Basis data merupakan sekumpulan informasi mengenai objek atau peristiwa yang memiliki keterkaitan satu sama lain. Informasi ini terdiri atas data, yakni fakta-fakta yang merepresentasikan objek tertentu—seperti manusia, hewan, atau entitas lain—yang dapat direkam dan mengandung makna tertentu. Data tersebut dapat disimpan dalam berbagai bentuk seperti angka, huruf, simbol, gambar, suara, atau kombinasi dari </w:t>
+      </w:r>
+      <w:r>
+        <w:lastRenderedPageBreak/>
+        <w:t>semuanya. Dalam sebuah sistem basis data, terdapat kumpulan data yang meskipun secara langsung mungkin tidak saling terhubung, tetap menjadi bagian integral dari satu sistem yang didukung oleh berbagai komponen lainnya. Tujuan utama dari sistem basis data adalah menyediakan lingkungan yang terstruktur dan efisien untuk penyimpanan, pengelolaan, serta akses terhadap data.</w:t>
       </w:r>
       <w:r>
         <w:rPr>
@@ -18255,18 +18036,20 @@
     <w:p>
       <w:pPr>
         <w:spacing w:line="480" w:lineRule="auto"/>
-        <w:ind w:firstLine="567"/>
+        <w:ind w:firstLine="284"/>
         <w:jc w:val="both"/>
         <w:rPr>
           <w:lang w:val="en-US"/>
         </w:rPr>
       </w:pPr>
       <w:r>
-        <w:t xml:space="preserve">Salah satu manfaat utama penggunaan basis data adalah kemampuannya untuk digunakan secara bersama dalam lingkup organisasi atau perusahaan. Dengan </w:t>
-      </w:r>
-      <w:r>
-        <w:lastRenderedPageBreak/>
-        <w:t>menerapkan sistem basis data terpusat, seluruh divisi atau departemen dalam perusahaan dapat mengakses data dari satu server pusat. Hal ini tidak hanya mempermudah kontrol dan pengelolaan informasi, tetapi juga berkontribusi pada efisiensi biaya perangkat keras, karena tidak setiap bagian memerlukan sistem penyimpanan terpisah.</w:t>
+        <w:rPr>
+          <w:lang w:val="en-US"/>
+        </w:rPr>
+        <w:t>Salah</w:t>
+      </w:r>
+      <w:r>
+        <w:t xml:space="preserve"> satu manfaat utama penggunaan basis data adalah kemampuannya untuk digunakan secara bersama dalam lingkup organisasi atau perusahaan. Dengan menerapkan sistem basis data terpusat, seluruh divisi atau departemen dalam perusahaan dapat mengakses data dari satu server pusat. Hal ini tidak hanya mempermudah kontrol dan pengelolaan informasi, tetapi juga berkontribusi pada efisiensi biaya perangkat keras, karena tidak setiap bagian memerlukan sistem penyimpanan terpisah.</w:t>
       </w:r>
       <w:r>
         <w:rPr>
@@ -18345,14 +18128,27 @@
     <w:p>
       <w:pPr>
         <w:spacing w:line="480" w:lineRule="auto"/>
-        <w:ind w:firstLine="567"/>
+        <w:ind w:firstLine="284"/>
         <w:jc w:val="both"/>
         <w:rPr>
           <w:lang w:val="en-US"/>
         </w:rPr>
       </w:pPr>
       <w:r>
-        <w:t>Entity-Relationship Diagram (ERD) merupakan salah satu teknik perancangan basis data yang digunakan pada tahap awal pengembangan. ERD berbasis pada model entity-relationship dan menjadi metode yang paling umum digunakan dalam perancangan struktur data. Secara visual, ERD menggambarkan hubungan antar entitas dalam sistem basis data, sehingga memudahkan dalam memahami struktur data yang kompleks. Dengan adanya ERD, perancang sistem dapat terbantu dalam menganalisis serta merancang skema database yang sesuai dengan kebutuhan sistem. Namun demikian, proses perancangan ERD sering kali masih mengandung kesalahan akibat kurangnya pemahaman terhadap prinsip-prinsip perancangan yang benar. Oleh karena itu, diperlukan perhatian khusus terhadap berbagai aspek teknis agar hasil perancangan ERD sesuai dengan standar dan tujuan pengembangan sistem.</w:t>
+        <w:t xml:space="preserve">Entity-Relationship Diagram (ERD) merupakan salah satu teknik perancangan basis </w:t>
+      </w:r>
+      <w:r>
+        <w:rPr>
+          <w:lang w:val="en-US"/>
+        </w:rPr>
+        <w:t>data</w:t>
+      </w:r>
+      <w:r>
+        <w:t xml:space="preserve"> yang digunakan pada tahap awal pengembangan. ERD berbasis pada model entity-relationship dan menjadi metode yang paling umum digunakan dalam perancangan struktur data. Secara visual, ERD menggambarkan hubungan antar entitas dalam sistem basis data, sehingga memudahkan dalam memahami struktur data yang kompleks. Dengan adanya ERD, perancang sistem dapat terbantu dalam menganalisis serta merancang skema database yang sesuai dengan kebutuhan sistem. Namun demikian, proses perancangan ERD sering kali masih mengandung kesalahan akibat kurangnya pemahaman terhadap prinsip-prinsip perancangan yang benar. Oleh karena itu, </w:t>
+      </w:r>
+      <w:r>
+        <w:lastRenderedPageBreak/>
+        <w:t>diperlukan perhatian khusus terhadap berbagai aspek teknis agar hasil perancangan ERD sesuai dengan standar dan tujuan pengembangan sistem.</w:t>
       </w:r>
       <w:r>
         <w:rPr>
@@ -18400,14 +18196,23 @@
     <w:p>
       <w:pPr>
         <w:spacing w:line="480" w:lineRule="auto"/>
-        <w:ind w:firstLine="567"/>
+        <w:ind w:firstLine="284"/>
         <w:jc w:val="both"/>
         <w:rPr>
           <w:lang w:val="en-US"/>
         </w:rPr>
       </w:pPr>
       <w:r>
-        <w:t>notasi-notasi standar yang umum digunakan dalam Entity Relationship Diagram (ERD) antara lain sebagai berikut:</w:t>
+        <w:t xml:space="preserve">notasi-notasi standar yang umum digunakan dalam Entity Relationship Diagram (ERD) antara lain </w:t>
+      </w:r>
+      <w:r>
+        <w:rPr>
+          <w:lang w:val="en-US"/>
+        </w:rPr>
+        <w:t>sebagai</w:t>
+      </w:r>
+      <w:r>
+        <w:t xml:space="preserve"> berikut:</w:t>
       </w:r>
       <w:r>
         <w:rPr>
@@ -18719,7 +18524,6 @@
           <w:lang w:eastAsia="en-ID"/>
           <w14:ligatures w14:val="none"/>
         </w:rPr>
-        <w:lastRenderedPageBreak/>
         <w:t>unik</w:t>
       </w:r>
       <w:proofErr w:type="spellEnd"/>
@@ -20936,6 +20740,7 @@
           <w:lang w:eastAsia="en-ID"/>
           <w14:ligatures w14:val="none"/>
         </w:rPr>
+        <w:lastRenderedPageBreak/>
         <w:t>Cardinality</w:t>
       </w:r>
       <w:r>
@@ -21749,7 +21554,7 @@
     <w:p>
       <w:pPr>
         <w:spacing w:line="480" w:lineRule="auto"/>
-        <w:ind w:firstLine="567"/>
+        <w:ind w:firstLine="284"/>
         <w:jc w:val="both"/>
         <w:rPr>
           <w:lang w:val="en-US"/>
@@ -21759,10 +21564,12 @@
         <w:rPr>
           <w:lang w:val="en-US"/>
         </w:rPr>
-        <w:lastRenderedPageBreak/>
         <w:t xml:space="preserve">Jenis hubungan </w:t>
       </w:r>
       <w:r>
+        <w:rPr>
+          <w:lang w:val="en-US"/>
+        </w:rPr>
         <w:t>antara satu entitas dengan entitas lainnya dalam perancangan basis data dapat dibagi menjadi beberapa jenis berikut:</w:t>
       </w:r>
       <w:r>
@@ -23995,6 +23802,7 @@
           <w:lang w:eastAsia="en-ID"/>
           <w14:ligatures w14:val="none"/>
         </w:rPr>
+        <w:lastRenderedPageBreak/>
         <w:t>Hubungan</w:t>
       </w:r>
       <w:proofErr w:type="spellEnd"/>
@@ -25084,7 +24892,6 @@
           <w:lang w:eastAsia="en-ID"/>
           <w14:ligatures w14:val="none"/>
         </w:rPr>
-        <w:lastRenderedPageBreak/>
         <w:t>Dalam</w:t>
       </w:r>
       <w:proofErr w:type="spellEnd"/>
@@ -27236,6 +27043,7 @@
           <w:lang w:eastAsia="en-ID"/>
           <w14:ligatures w14:val="none"/>
         </w:rPr>
+        <w:lastRenderedPageBreak/>
         <w:t>Penyusunan</w:t>
       </w:r>
       <w:proofErr w:type="spellEnd"/>
@@ -28163,7 +27971,6 @@
           <w:lang w:eastAsia="en-ID"/>
           <w14:ligatures w14:val="none"/>
         </w:rPr>
-        <w:lastRenderedPageBreak/>
         <w:t>Struktur</w:t>
       </w:r>
       <w:proofErr w:type="spellEnd"/>
@@ -29233,6 +29040,7 @@
         <w:jc w:val="both"/>
       </w:pPr>
       <w:r>
+        <w:lastRenderedPageBreak/>
         <w:t>Bentuk normal pertama (First Normal Form / 1NF) menekankan bahwa data dalam tabel harus disusun dalam struktur tabular dengan nilai atomik. Penerapan 1NF bertujuan untuk:</w:t>
       </w:r>
     </w:p>
@@ -29284,7 +29092,6 @@
         <w:jc w:val="both"/>
       </w:pPr>
       <w:r>
-        <w:lastRenderedPageBreak/>
         <w:t>Bentuk Normal Kedua (2NF)</w:t>
       </w:r>
     </w:p>
@@ -29434,7 +29241,11 @@
         <w:t>primary key</w:t>
       </w:r>
       <w:r>
-        <w:t>, sehingga struktur data menjadi lebih terstruktur, konsisten, dan efisien dalam pengolahan maupun analisis keputusan berbasis ARAS.</w:t>
+        <w:t xml:space="preserve">, sehingga struktur data menjadi lebih terstruktur, </w:t>
+      </w:r>
+      <w:r>
+        <w:lastRenderedPageBreak/>
+        <w:t>konsisten, dan efisien dalam pengolahan maupun analisis keputusan berbasis ARAS.</w:t>
       </w:r>
     </w:p>
     <w:p>
@@ -29457,21 +29268,21 @@
     <w:p>
       <w:pPr>
         <w:spacing w:line="480" w:lineRule="auto"/>
-        <w:ind w:firstLine="567"/>
+        <w:ind w:firstLine="284"/>
         <w:jc w:val="both"/>
       </w:pPr>
       <w:r>
-        <w:t xml:space="preserve">Dalam proses pembangunan sistem </w:t>
-      </w:r>
-      <w:r>
-        <w:t>penunjang</w:t>
-      </w:r>
-      <w:r>
-        <w:t xml:space="preserve"> keputusan berbasis web, diperlukan berbagai aplikasi dan teknologi untuk menunjang pengembangan dan implementasi sistem secara optimal. Setiap perangkat lunak maupun bahasa </w:t>
-      </w:r>
-      <w:r>
-        <w:lastRenderedPageBreak/>
-        <w:t>pemrograman yang digunakan memiliki peran penting dalam membentuk arsitektur, antarmuka, hingga fungsionalitas sistem. Oleh karena itu, pada sub-bab ini akan dibahas beberapa aplikasi dan teknologi utama yang digunakan dalam penelitian ini, yaitu XAMPP sebagai server lokal, HTML dan CSS sebagai dasar tampilan antarmuka, PHP sebagai bahasa pemrograman sisi server, Visual Studio Code sebagai editor kode utama, serta Bootstrap sebagai framework untuk mendesain antarmuka yang responsif dan modern.</w:t>
+        <w:t xml:space="preserve">Dalam proses pembangunan sistem pendukung keputusan berbasis web ini, digunakan berbagai perangkat lunak yang saling mendukung untuk menunjang pengembangan dan implementasi sistem secara optimal. XAMPP digunakan sebagai server lokal karena telah menyediakan paket lengkap seperti Apache, MySQL, dan interpreter PHP, sehingga memudahkan proses pengujian sistem secara lokal. Bahasa pemrograman yang digunakan adalah PHP, yang berperan dalam membangun logika sisi server dan mengelola interaksi antara sistem dengan basis data. Untuk perancangan tampilan antarmuka, digunakan HTML dan CSS sebagai dasar struktur dan gaya halaman web, yang kemudian diperkuat dengan framework Bootstrap guna menghasilkan tampilan yang responsif dan modern di berbagai perangkat. Proses penulisan dan pengelolaan kode program dilakukan menggunakan Visual Studio Code karena mendukung fitur lengkap seperti </w:t>
+      </w:r>
+      <w:r>
+        <w:rPr>
+          <w:i/>
+          <w:iCs/>
+        </w:rPr>
+        <w:t>syntax highlighting</w:t>
+      </w:r>
+      <w:r>
+        <w:t>, integrasi Git, dan ekstensi pendukung lainnya yang mempercepat proses pengembangan. Kombinasi perangkat lunak ini dipilih karena kompatibel, ringan dijalankan di lingkungan lokal, serta mendukung kebutuhan fungsional dan estetika dari sistem pendukung keputusan yang dikembangkan.</w:t>
       </w:r>
     </w:p>
     <w:p>
@@ -29481,6 +29292,7 @@
       </w:pPr>
       <w:bookmarkStart w:id="13" w:name="_Toc200684718"/>
       <w:r>
+        <w:lastRenderedPageBreak/>
         <w:t>2.5.1 XAMPP</w:t>
       </w:r>
       <w:bookmarkEnd w:id="13"/>
@@ -29488,181 +29300,11 @@
     <w:p>
       <w:pPr>
         <w:spacing w:line="480" w:lineRule="auto"/>
-        <w:ind w:firstLine="567"/>
+        <w:ind w:firstLine="284"/>
         <w:jc w:val="both"/>
       </w:pPr>
       <w:r>
-        <w:rPr>
-          <w:i/>
-          <w:iCs/>
-        </w:rPr>
-        <w:t>XAMPP</w:t>
-      </w:r>
-      <w:r>
-        <w:rPr>
-          <w:lang w:val="en-US"/>
-        </w:rPr>
-        <w:t xml:space="preserve"> adalah perangkat lunak bebas, yang mendukung banyak sistem operasi, merupakan kompilasi dari beberapa program. Fungsinya adalah sebagai </w:t>
-      </w:r>
-      <w:r>
-        <w:rPr>
-          <w:i/>
-          <w:iCs/>
-        </w:rPr>
-        <w:t>server</w:t>
-      </w:r>
-      <w:r>
-        <w:rPr>
-          <w:lang w:val="en-US"/>
-        </w:rPr>
-        <w:t xml:space="preserve"> yang berdiri sendiri (</w:t>
-      </w:r>
-      <w:r>
-        <w:rPr>
-          <w:i/>
-          <w:iCs/>
-        </w:rPr>
-        <w:t>localhost</w:t>
-      </w:r>
-      <w:r>
-        <w:rPr>
-          <w:lang w:val="en-US"/>
-        </w:rPr>
-        <w:t xml:space="preserve">),yang terdiri atas program </w:t>
-      </w:r>
-      <w:r>
-        <w:rPr>
-          <w:i/>
-          <w:iCs/>
-        </w:rPr>
-        <w:t>Apache HTTP Server, MySQL database</w:t>
-      </w:r>
-      <w:r>
-        <w:rPr>
-          <w:lang w:val="en-US"/>
-        </w:rPr>
-        <w:t>, dan penerjemah</w:t>
-      </w:r>
-      <w:r>
-        <w:rPr>
-          <w:lang w:val="en-US"/>
-        </w:rPr>
-        <w:t xml:space="preserve"> </w:t>
-      </w:r>
-      <w:r>
-        <w:rPr>
-          <w:lang w:val="en-US"/>
-        </w:rPr>
-        <w:t>bahasa yang ditulis dengan bahasa</w:t>
-      </w:r>
-      <w:r>
-        <w:rPr>
-          <w:lang w:val="en-US"/>
-        </w:rPr>
-        <w:t xml:space="preserve"> </w:t>
-      </w:r>
-      <w:r>
-        <w:rPr>
-          <w:lang w:val="en-US"/>
-        </w:rPr>
-        <w:t xml:space="preserve">pemrograman </w:t>
-      </w:r>
-      <w:r>
-        <w:rPr>
-          <w:i/>
-          <w:iCs/>
-        </w:rPr>
-        <w:t>PHP</w:t>
-      </w:r>
-      <w:r>
-        <w:rPr>
-          <w:lang w:val="en-US"/>
-        </w:rPr>
-        <w:t xml:space="preserve"> dan </w:t>
-      </w:r>
-      <w:r>
-        <w:rPr>
-          <w:i/>
-          <w:iCs/>
-        </w:rPr>
-        <w:t>Perl</w:t>
-      </w:r>
-      <w:r>
-        <w:rPr>
-          <w:lang w:val="en-US"/>
-        </w:rPr>
-        <w:t xml:space="preserve">. Nama </w:t>
-      </w:r>
-      <w:r>
-        <w:rPr>
-          <w:i/>
-          <w:iCs/>
-        </w:rPr>
-        <w:t>XAMPP</w:t>
-      </w:r>
-      <w:r>
-        <w:rPr>
-          <w:lang w:val="en-US"/>
-        </w:rPr>
-        <w:t xml:space="preserve"> merupakan singkatan dari X (empat sistem operasi apapun), </w:t>
-      </w:r>
-      <w:r>
-        <w:rPr>
-          <w:i/>
-          <w:iCs/>
-        </w:rPr>
-        <w:t>Apache, MySQL,PHP dan Perl</w:t>
-      </w:r>
-      <w:r>
-        <w:rPr>
-          <w:lang w:val="en-US"/>
-        </w:rPr>
-        <w:t xml:space="preserve">. Program ini tersedia dalam </w:t>
-      </w:r>
-      <w:r>
-        <w:rPr>
-          <w:i/>
-          <w:iCs/>
-        </w:rPr>
-        <w:t>GNU General Public License</w:t>
-      </w:r>
-      <w:r>
-        <w:rPr>
-          <w:lang w:val="en-US"/>
-        </w:rPr>
-        <w:t xml:space="preserve"> dan bebas, merupakan </w:t>
-      </w:r>
-      <w:r>
-        <w:rPr>
-          <w:i/>
-          <w:iCs/>
-        </w:rPr>
-        <w:t>web server</w:t>
-      </w:r>
-      <w:r>
-        <w:rPr>
-          <w:lang w:val="en-US"/>
-        </w:rPr>
-        <w:t xml:space="preserve"> yang mudah digunakan yang dapat melayani tampilan halaman </w:t>
-      </w:r>
-      <w:r>
-        <w:rPr>
-          <w:i/>
-          <w:iCs/>
-        </w:rPr>
-        <w:t>web</w:t>
-      </w:r>
-      <w:r>
-        <w:rPr>
-          <w:lang w:val="en-US"/>
-        </w:rPr>
-        <w:t xml:space="preserve"> yang dinamis</w:t>
-      </w:r>
-      <w:r>
-        <w:rPr>
-          <w:lang w:val="en-US"/>
-        </w:rPr>
-        <w:t xml:space="preserve"> </w:t>
+        <w:t>XAMPP merupakan sebuah perangkat lunak open-source yang bersifat multiplatform, karena dapat dijalankan di berbagai sistem operasi. Perangkat ini merupakan bundel dari beberapa komponen penting untuk pengembangan aplikasi berbasis web, seperti Apache sebagai web server, MySQL sebagai sistem manajemen basis data, serta interpreter untuk bahasa pemrograman PHP dan Perl. XAMPP berfungsi sebagai server lokal (localhost) yang memungkinkan pengembang untuk melakukan pengujian dan simulasi aplikasi web secara langsung tanpa perlu koneksi ke server eksternal. Nama XAMPP sendiri merupakan akronim dari X (menunjukkan kompatibilitas lintas platform), Apache, MySQL, PHP, dan Perl. Dengan lisensi GNU General Public License, XAMPP menjadi salah satu solusi web server yang mudah digunakan untuk menampilkan dan mengelola halaman web dinamis selama proses pengembangan sistem.</w:t>
       </w:r>
       <w:r>
         <w:rPr>
@@ -29712,14 +29354,30 @@
     <w:p>
       <w:pPr>
         <w:spacing w:line="480" w:lineRule="auto"/>
-        <w:ind w:firstLine="567"/>
+        <w:ind w:firstLine="284"/>
         <w:jc w:val="both"/>
       </w:pPr>
       <w:r>
-        <w:t>HTML adalah bahasa markah standar yang digunakan untuk membuat dan menyusun konten di World Wide Web. Bahasa ini menyediakan serangkaian elemen atau tag yang menentukan bagian-bagian berbeda dari sebuah dokumen web. Berikut penjelasan rinci mengenai HTML dan pentingnya dalam menyusun dokumen web</w:t>
-      </w:r>
-      <w:r>
-        <w:t xml:space="preserve"> </w:t>
+        <w:rPr>
+          <w:rStyle w:val="Strong"/>
+          <w:b w:val="0"/>
+          <w:bCs w:val="0"/>
+        </w:rPr>
+        <w:t xml:space="preserve">HyperText </w:t>
+      </w:r>
+      <w:r>
+        <w:t>Markup</w:t>
+      </w:r>
+      <w:r>
+        <w:rPr>
+          <w:rStyle w:val="Strong"/>
+          <w:b w:val="0"/>
+          <w:bCs w:val="0"/>
+        </w:rPr>
+        <w:t xml:space="preserve"> Language (HTML)</w:t>
+      </w:r>
+      <w:r>
+        <w:t xml:space="preserve"> merupakan bahasa markah standar yang digunakan dalam menyusun struktur dan konten halaman web di lingkungan World Wide Web. HTML menyajikan sekumpulan elemen atau tag yang berfungsi untuk mendefinisikan berbagai bagian dari dokumen web, seperti teks, gambar, tautan, dan elemen interaktif lainnya. </w:t>
       </w:r>
       <w:r>
         <w:fldChar w:fldCharType="begin" w:fldLock="1"/>
@@ -29750,7 +29408,6 @@
         <w:spacing w:line="480" w:lineRule="auto"/>
       </w:pPr>
       <w:r>
-        <w:lastRenderedPageBreak/>
         <w:t>Struktur Dokumen</w:t>
       </w:r>
     </w:p>
@@ -29762,7 +29419,51 @@
         <w:jc w:val="both"/>
       </w:pPr>
       <w:r>
-        <w:t>HTML menetapkan struktur keseluruhan sebuah dokumen melalui tag pembuka &lt;html&gt; dan penutup &lt;/html&gt;. Di dalam struktur ini terdapat dua bagian utama, yaitu &lt;head&gt; (berisi informasi meta, referensi gaya, dan sebagainya) serta &lt;body&gt; (berisi konten yang ditampilkan).</w:t>
+        <w:t xml:space="preserve">HTML mengatur keseluruhan kerangka dokumen web dengan menggunakan tag utama </w:t>
+      </w:r>
+      <w:r>
+        <w:rPr>
+          <w:rStyle w:val="HTMLCode"/>
+          <w:rFonts w:eastAsiaTheme="minorHAnsi"/>
+        </w:rPr>
+        <w:t>&lt;html&gt;</w:t>
+      </w:r>
+      <w:r>
+        <w:t xml:space="preserve"> sebagai pembuka dan </w:t>
+      </w:r>
+      <w:r>
+        <w:rPr>
+          <w:rStyle w:val="HTMLCode"/>
+          <w:rFonts w:eastAsiaTheme="minorHAnsi"/>
+        </w:rPr>
+        <w:t>&lt;/html&gt;</w:t>
+      </w:r>
+      <w:r>
+        <w:t xml:space="preserve"> sebagai penutup. Di dalam </w:t>
+      </w:r>
+      <w:r>
+        <w:lastRenderedPageBreak/>
+        <w:t xml:space="preserve">kerangka tersebut, terdapat dua bagian esensial, yakni bagian </w:t>
+      </w:r>
+      <w:r>
+        <w:rPr>
+          <w:rStyle w:val="HTMLCode"/>
+          <w:rFonts w:eastAsiaTheme="minorHAnsi"/>
+        </w:rPr>
+        <w:t>&lt;head&gt;</w:t>
+      </w:r>
+      <w:r>
+        <w:t xml:space="preserve">, yang memuat informasi meta seperti judul halaman, pengaturan karakter, serta tautan ke file CSS atau JavaScript; dan bagian </w:t>
+      </w:r>
+      <w:r>
+        <w:rPr>
+          <w:rStyle w:val="HTMLCode"/>
+          <w:rFonts w:eastAsiaTheme="minorHAnsi"/>
+        </w:rPr>
+        <w:t>&lt;body&gt;</w:t>
+      </w:r>
+      <w:r>
+        <w:t>, yang berisi elemen-elemen konten utama yang akan ditampilkan kepada pengguna melalui browser. Struktur ini menjadi dasar dalam penyusunan antarmuka sistem pendukung keputusan, sehingga memungkinkan penyajian data dan fitur interaktif secara terorganisir dan mudah dipahami pengguna.</w:t>
       </w:r>
     </w:p>
     <w:p>
@@ -29786,7 +29487,67 @@
         <w:jc w:val="both"/>
       </w:pPr>
       <w:r>
-        <w:t>HTML menggunakan tag-tag tertentu untuk menandai dan menyusun konten teks. Tag umum antara lain &lt;p&gt; untuk paragraf, &lt;h1&gt; hingga &lt;h6&gt; untuk judul, &lt;strong&gt; untuk teks tebal, &lt;em&gt; untuk penekanan, dan &lt;a&gt; untuk tautan.</w:t>
+        <w:t xml:space="preserve">Dalam HTML, berbagai tag digunakan untuk menandai dan mengatur struktur konten teks pada halaman web. Beberapa tag yang sering digunakan antara lain tag </w:t>
+      </w:r>
+      <w:r>
+        <w:rPr>
+          <w:rStyle w:val="HTMLCode"/>
+          <w:rFonts w:eastAsiaTheme="minorHAnsi"/>
+        </w:rPr>
+        <w:t>&lt;p&gt;</w:t>
+      </w:r>
+      <w:r>
+        <w:t xml:space="preserve"> untuk mendefinisikan paragraf, tag </w:t>
+      </w:r>
+      <w:r>
+        <w:rPr>
+          <w:rStyle w:val="HTMLCode"/>
+          <w:rFonts w:eastAsiaTheme="minorHAnsi"/>
+        </w:rPr>
+        <w:t>&lt;h1&gt;</w:t>
+      </w:r>
+      <w:r>
+        <w:t xml:space="preserve"> hingga </w:t>
+      </w:r>
+      <w:r>
+        <w:rPr>
+          <w:rStyle w:val="HTMLCode"/>
+          <w:rFonts w:eastAsiaTheme="minorHAnsi"/>
+        </w:rPr>
+        <w:t>&lt;h6&gt;</w:t>
+      </w:r>
+      <w:r>
+        <w:t xml:space="preserve"> untuk menyusun hierarki judul berdasarkan tingkat kepentingannya, </w:t>
+      </w:r>
+      <w:r>
+        <w:rPr>
+          <w:rStyle w:val="HTMLCode"/>
+          <w:rFonts w:eastAsiaTheme="minorHAnsi"/>
+        </w:rPr>
+        <w:t>&lt;strong&gt;</w:t>
+      </w:r>
+      <w:r>
+        <w:t xml:space="preserve"> untuk memberi penekanan dalam bentuk cetak tebal, </w:t>
+      </w:r>
+      <w:r>
+        <w:rPr>
+          <w:rStyle w:val="HTMLCode"/>
+          <w:rFonts w:eastAsiaTheme="minorHAnsi"/>
+        </w:rPr>
+        <w:t>&lt;em&gt;</w:t>
+      </w:r>
+      <w:r>
+        <w:t xml:space="preserve"> untuk penekanan dalam bentuk cetak miring, serta </w:t>
+      </w:r>
+      <w:r>
+        <w:rPr>
+          <w:rStyle w:val="HTMLCode"/>
+          <w:rFonts w:eastAsiaTheme="minorHAnsi"/>
+        </w:rPr>
+        <w:t>&lt;a&gt;</w:t>
+      </w:r>
+      <w:r>
+        <w:t xml:space="preserve"> yang digunakan untuk membuat tautan ke halaman atau sumber lainnya. Penggunaan tag-tag ini memungkinkan konten web tersaji secara terstruktur dan semantik, sehingga memudahkan dalam pengembangan serta meningkatkan aksesibilitas sistem berbasis web.</w:t>
       </w:r>
     </w:p>
     <w:p>
@@ -29810,7 +29571,51 @@
         <w:jc w:val="both"/>
       </w:pPr>
       <w:r>
-        <w:t>HTML mendukung daftar terurut (&lt;ol&gt;), daftar tak terurut (&lt;ul&gt;), dan daftar definisi (&lt;dl&gt;) untuk mengorganisasi informasi. Elemen &lt;table&gt; digunakan untuk menampilkan data dalam bentuk baris dan kolom.</w:t>
+        <w:t>HTML juga menyediakan elemen-elemen untuk mengelola informasi dalam bentuk daftar, seperti daftar terurut (</w:t>
+      </w:r>
+      <w:r>
+        <w:rPr>
+          <w:rStyle w:val="HTMLCode"/>
+          <w:rFonts w:eastAsiaTheme="minorHAnsi"/>
+        </w:rPr>
+        <w:t>&lt;ol&gt;</w:t>
+      </w:r>
+      <w:r>
+        <w:t>), daftar tak terurut (</w:t>
+      </w:r>
+      <w:r>
+        <w:rPr>
+          <w:rStyle w:val="HTMLCode"/>
+          <w:rFonts w:eastAsiaTheme="minorHAnsi"/>
+        </w:rPr>
+        <w:t>&lt;ul&gt;</w:t>
+      </w:r>
+      <w:r>
+        <w:t>), serta daftar definisi (</w:t>
+      </w:r>
+      <w:r>
+        <w:rPr>
+          <w:rStyle w:val="HTMLCode"/>
+          <w:rFonts w:eastAsiaTheme="minorHAnsi"/>
+        </w:rPr>
+        <w:t>&lt;dl&gt;</w:t>
+      </w:r>
+      <w:r>
+        <w:t xml:space="preserve">), yang masing-masing berfungsi untuk menyusun data </w:t>
+      </w:r>
+      <w:r>
+        <w:lastRenderedPageBreak/>
+        <w:t xml:space="preserve">secara sistematis sesuai dengan konteksnya. Selain itu, elemen </w:t>
+      </w:r>
+      <w:r>
+        <w:rPr>
+          <w:rStyle w:val="HTMLCode"/>
+          <w:rFonts w:eastAsiaTheme="minorHAnsi"/>
+        </w:rPr>
+        <w:t>&lt;table&gt;</w:t>
+      </w:r>
+      <w:r>
+        <w:t xml:space="preserve"> digunakan untuk menyajikan informasi dalam bentuk tabular, yaitu baris dan kolom, sehingga sangat berguna dalam menampilkan data hasil perhitungan sistem pendukung keputusan secara terstruktur dan mudah dipahami oleh pengguna.</w:t>
       </w:r>
     </w:p>
     <w:p>
@@ -29834,7 +29639,47 @@
         <w:jc w:val="both"/>
       </w:pPr>
       <w:r>
-        <w:t>Formulir (&lt;form&gt;) merupakan komponen utama dalam interaksi pengguna. HTML menyediakan berbagai elemen input seperti kotak teks (&lt;input type="text"&gt;), kotak centang (&lt;input type="checkbox"&gt;), tombol radio (&lt;input type="radio"&gt;), dan lainnya.</w:t>
+        <w:t>Formulir (</w:t>
+      </w:r>
+      <w:r>
+        <w:rPr>
+          <w:rStyle w:val="HTMLCode"/>
+          <w:rFonts w:eastAsiaTheme="minorHAnsi"/>
+        </w:rPr>
+        <w:t>&lt;form&gt;</w:t>
+      </w:r>
+      <w:r>
+        <w:t>) merupakan elemen penting dalam membangun interaksi antara pengguna dan sistem. Dalam HTML, tersedia beragam elemen input yang memungkinkan pengguna untuk memasukkan data, seperti kotak teks (</w:t>
+      </w:r>
+      <w:r>
+        <w:rPr>
+          <w:rStyle w:val="HTMLCode"/>
+          <w:rFonts w:eastAsiaTheme="minorHAnsi"/>
+        </w:rPr>
+        <w:t>&lt;input type="text"&gt;</w:t>
+      </w:r>
+      <w:r>
+        <w:t>), kotak centang (</w:t>
+      </w:r>
+      <w:r>
+        <w:rPr>
+          <w:rStyle w:val="HTMLCode"/>
+          <w:rFonts w:eastAsiaTheme="minorHAnsi"/>
+        </w:rPr>
+        <w:t>&lt;input type="checkbox"&gt;</w:t>
+      </w:r>
+      <w:r>
+        <w:t>), tombol pilihan (</w:t>
+      </w:r>
+      <w:r>
+        <w:rPr>
+          <w:rStyle w:val="HTMLCode"/>
+          <w:rFonts w:eastAsiaTheme="minorHAnsi"/>
+        </w:rPr>
+        <w:t>&lt;input type="radio"&gt;</w:t>
+      </w:r>
+      <w:r>
+        <w:t>), dan berbagai jenis input lainnya. Fasilitas ini sangat penting dalam konteks implementasi sistem pendukung keputusan berbasis web, karena memungkinkan pengguna melakukan proses input data kriteria atau preferensi sebelum sistem melakukan perhitungan dan menampilkan hasil rekomendasi layanan ekspedisi.</w:t>
       </w:r>
     </w:p>
     <w:p>
@@ -29858,7 +29703,41 @@
         <w:jc w:val="both"/>
       </w:pPr>
       <w:r>
-        <w:t>Gambar dapat disisipkan menggunakan tag &lt;img&gt;. HTML5 juga memperkenalkan tag &lt;video&gt; dan &lt;audio&gt; untuk memudahkan integrasi konten multimedia secara langsung di halaman web.</w:t>
+        <w:t xml:space="preserve">Untuk mendukung penyajian konten visual dan multimedia, HTML menyediakan tag khusus seperti </w:t>
+      </w:r>
+      <w:r>
+        <w:rPr>
+          <w:rStyle w:val="HTMLCode"/>
+          <w:rFonts w:eastAsiaTheme="minorHAnsi"/>
+        </w:rPr>
+        <w:t>&lt;img&gt;</w:t>
+      </w:r>
+      <w:r>
+        <w:t xml:space="preserve"> yang digunakan untuk menyisipkan gambar ke dalam halaman web. Selain itu, sejak hadirnya HTML5, pengembang web juga dapat dengan mudah mengintegrasikan elemen multimedia menggunakan tag </w:t>
+      </w:r>
+      <w:r>
+        <w:rPr>
+          <w:rStyle w:val="HTMLCode"/>
+          <w:rFonts w:eastAsiaTheme="minorHAnsi"/>
+        </w:rPr>
+        <w:t>&lt;video&gt;</w:t>
+      </w:r>
+      <w:r>
+        <w:t xml:space="preserve"> dan </w:t>
+      </w:r>
+      <w:r>
+        <w:rPr>
+          <w:rStyle w:val="HTMLCode"/>
+          <w:rFonts w:eastAsiaTheme="minorHAnsi"/>
+        </w:rPr>
+        <w:t>&lt;audio&gt;</w:t>
+      </w:r>
+      <w:r>
+        <w:t xml:space="preserve">, yang memungkinkan pemutaran langsung konten video maupun audio tanpa memerlukan plugin </w:t>
+      </w:r>
+      <w:r>
+        <w:lastRenderedPageBreak/>
+        <w:t>tambahan. Fitur ini memperkaya tampilan antarmuka dan pengalaman pengguna dalam sistem pendukung keputusan berbasis web.</w:t>
       </w:r>
     </w:p>
     <w:p>
@@ -29868,7 +29747,6 @@
       </w:pPr>
       <w:bookmarkStart w:id="15" w:name="_Toc200684720"/>
       <w:r>
-        <w:lastRenderedPageBreak/>
         <w:t>2.5.3 CSS</w:t>
       </w:r>
       <w:bookmarkEnd w:id="15"/>
@@ -29876,14 +29754,14 @@
     <w:p>
       <w:pPr>
         <w:spacing w:line="480" w:lineRule="auto"/>
-        <w:ind w:firstLine="567"/>
+        <w:ind w:firstLine="284"/>
         <w:jc w:val="both"/>
       </w:pPr>
       <w:r>
-        <w:t>CSS (Cascading Style Sheets) merupakan bahasa pemrograman yang digunakan untuk mengatur tampilan visual dari dokumen web berbasis HTML maupun XML. Perannya sangat krusial dalam mengontrol estetika halaman web, mulai dari warna, ukuran, tata letak, hingga posisi elemen pada layar.</w:t>
-      </w:r>
-      <w:r>
-        <w:t xml:space="preserve"> Berikut adalah penjelasan detail mengenai komponen-komponen utama dalam CSS </w:t>
+        <w:t>CSS (Cascading Style Sheets) adalah bahasa yang berfungsi untuk mengatur aspek presentasi visual dari dokumen web yang dibangun menggunakan HTML atau XML. CSS memegang peranan penting dalam pengembangan antarmuka karena memungkinkan pengembang mengendalikan desain halaman secara menyeluruh—baik dari segi warna, ukuran, tipografi, tata letak, hingga penempatan elemen di layar. Dengan memisahkan konten dan tampilan, CSS mendukung konsistensi desain serta memudahkan pemeliharaan dan pengembangan antarmuka sistem berbasis web.</w:t>
+      </w:r>
+      <w:r>
+        <w:t xml:space="preserve"> </w:t>
       </w:r>
       <w:r>
         <w:fldChar w:fldCharType="begin" w:fldLock="1"/>
@@ -29927,7 +29805,16 @@
         <w:jc w:val="both"/>
       </w:pPr>
       <w:r>
-        <w:t>Salah satu komponen utama dalam CSS adalah selector, yang berfungsi untuk memilih elemen HTML tertentu yang ingin diberikan gaya. Selector ini memungkinkan kontrol yang fleksibel terhadap tampilan melalui identifikasi elemen berdasarkan tag, class, ID, atau struktur kombinasi yang kompleks.</w:t>
+        <w:t xml:space="preserve">Salah satu elemen kunci dalam CSS adalah </w:t>
+      </w:r>
+      <w:r>
+        <w:rPr>
+          <w:rStyle w:val="Emphasis"/>
+        </w:rPr>
+        <w:t>selector</w:t>
+      </w:r>
+      <w:r>
+        <w:t>, yaitu mekanisme yang digunakan untuk menargetkan elemen-elemen HTML tertentu yang akan diberi aturan gaya. Melalui selector, pengembang memiliki fleksibilitas tinggi dalam mengendalikan tampilan, karena elemen dapat dipilih berdasarkan nama tag, class, ID, maupun struktur hierarki yang lebih kompleks. Hal ini memungkinkan pembuatan desain antarmuka yang konsisten dan efisien, serta mempermudah pemeliharaan kode dalam sistem web yang dikembangkan.</w:t>
       </w:r>
     </w:p>
     <w:p>
@@ -29953,7 +29840,17 @@
         <w:jc w:val="both"/>
       </w:pPr>
       <w:r>
-        <w:t>Konsep cascading menjelaskan bagaimana prioritas aturan styling diterapkan, khususnya saat terdapat beberapa aturan yang saling bertentangan. CSS akan menentukan gaya yang berlaku berdasarkan spesifisitas, pewarisan dari elemen induk, dan urutan penulisan.</w:t>
+        <w:lastRenderedPageBreak/>
+        <w:t xml:space="preserve">Konsep </w:t>
+      </w:r>
+      <w:r>
+        <w:rPr>
+          <w:rStyle w:val="Emphasis"/>
+        </w:rPr>
+        <w:t>cascading</w:t>
+      </w:r>
+      <w:r>
+        <w:t xml:space="preserve"> dalam CSS merujuk pada mekanisme penentuan prioritas terhadap aturan gaya ketika terdapat lebih dari satu aturan yang ditujukan pada elemen yang sama. Dalam situasi seperti ini, CSS akan mengevaluasi dan menerapkan aturan berdasarkan tingkat spesifisitas selector, sifat pewarisan dari elemen induk, serta posisi atau urutan aturan dalam kode. Prinsip ini memastikan bahwa tampilan elemen ditentukan secara konsisten sesuai dengan hierarki dan struktur gaya yang telah didefinisikan.</w:t>
       </w:r>
     </w:p>
     <w:p>
@@ -29979,16 +29876,53 @@
         <w:jc w:val="both"/>
       </w:pPr>
       <w:r>
-        <w:t>CSS juga menerapkan konsep box model, yang mengatur setiap elemen dalam struktur konten, meliputi konten utama, padding (jarak dalam), border (batas tepi), dan margin (jarak luar). Hal ini sangat penting dalam penyusunan layout yang presisi dan teratur.</w:t>
-      </w:r>
-    </w:p>
-    <w:p>
-      <w:pPr>
-        <w:pStyle w:val="ListParagraph"/>
-        <w:spacing w:line="480" w:lineRule="auto"/>
-        <w:ind w:left="924"/>
-        <w:jc w:val="both"/>
-      </w:pPr>
+        <w:t xml:space="preserve">CSS juga mengadopsi prinsip </w:t>
+      </w:r>
+      <w:r>
+        <w:rPr>
+          <w:rStyle w:val="Emphasis"/>
+        </w:rPr>
+        <w:t>box model</w:t>
+      </w:r>
+      <w:r>
+        <w:t xml:space="preserve"> untuk mengatur tata letak setiap elemen dalam halaman web. Model ini membagi elemen menjadi beberapa bagian, yaitu konten inti, </w:t>
+      </w:r>
+      <w:r>
+        <w:rPr>
+          <w:rStyle w:val="Emphasis"/>
+        </w:rPr>
+        <w:t>padding</w:t>
+      </w:r>
+      <w:r>
+        <w:t xml:space="preserve"> sebagai ruang di sekitar konten, </w:t>
+      </w:r>
+      <w:r>
+        <w:rPr>
+          <w:rStyle w:val="Emphasis"/>
+        </w:rPr>
+        <w:t>border</w:t>
+      </w:r>
+      <w:r>
+        <w:t xml:space="preserve"> yang menjadi batas tepi elemen, serta </w:t>
+      </w:r>
+      <w:r>
+        <w:rPr>
+          <w:rStyle w:val="Emphasis"/>
+        </w:rPr>
+        <w:t>margin</w:t>
+      </w:r>
+      <w:r>
+        <w:t xml:space="preserve"> yang merupakan jarak antar elemen. Pemahaman yang tepat terhadap </w:t>
+      </w:r>
+      <w:r>
+        <w:rPr>
+          <w:rStyle w:val="Emphasis"/>
+        </w:rPr>
+        <w:t>box model</w:t>
+      </w:r>
+      <w:r>
+        <w:t xml:space="preserve"> sangat krusial dalam menyusun layout halaman yang rapi, presisi, dan responsif terhadap berbagai ukuran tampilan.</w:t>
+      </w:r>
     </w:p>
     <w:p>
       <w:pPr>
@@ -30002,7 +29936,6 @@
         <w:jc w:val="both"/>
       </w:pPr>
       <w:r>
-        <w:lastRenderedPageBreak/>
         <w:t>Layout</w:t>
       </w:r>
     </w:p>
@@ -30014,20 +29947,39 @@
         <w:jc w:val="both"/>
       </w:pPr>
       <w:r>
-        <w:t>Terakhir, fitur seperti Flexbox dan CSS Grid memberikan fleksibilitas tinggi dalam pengaturan tata letak halaman web, baik untuk tampilan sederhana maupun desain kompleks yang responsif terhadap berbagai perangkat.</w:t>
+        <w:t xml:space="preserve">Selain itu, fitur-fitur lanjutan seperti </w:t>
+      </w:r>
+      <w:r>
+        <w:rPr>
+          <w:rStyle w:val="Emphasis"/>
+        </w:rPr>
+        <w:t>Flexbox</w:t>
+      </w:r>
+      <w:r>
+        <w:t xml:space="preserve"> dan </w:t>
+      </w:r>
+      <w:r>
+        <w:rPr>
+          <w:rStyle w:val="Emphasis"/>
+        </w:rPr>
+        <w:t>CSS Grid</w:t>
+      </w:r>
+      <w:r>
+        <w:t xml:space="preserve"> memberikan keleluasaan yang tinggi dalam menyusun tata letak elemen pada halaman web. Kedua teknik ini memungkinkan pengembang untuk merancang tampilan yang adaptif dan kompleks dengan lebih efisien, serta memastikan desain antarmuka tetap responsif dan optimal di berbagai ukuran layar maupun jenis perangkat.</w:t>
       </w:r>
     </w:p>
     <w:p>
       <w:pPr>
         <w:spacing w:line="480" w:lineRule="auto"/>
-        <w:ind w:firstLine="567"/>
+        <w:ind w:firstLine="284"/>
         <w:jc w:val="both"/>
         <w:rPr>
           <w:b/>
         </w:rPr>
       </w:pPr>
       <w:r>
-        <w:t>Dengan demikian, CSS merupakan bagian integral dari pengembangan web modern karena memungkinkan desain yang menarik, terstruktur, dan mendukung kenyamanan pengguna secara visual.</w:t>
+        <w:lastRenderedPageBreak/>
+        <w:t>Dengan demikian, CSS menjadi komponen esensial dalam proses pengembangan web modern karena memungkinkan perancangan tampilan yang estetis, tertata rapi, serta meningkatkan kenyamanan dan pengalaman visual pengguna dalam berinteraksi dengan sistem.</w:t>
       </w:r>
     </w:p>
     <w:p>
@@ -30044,69 +29996,14 @@
     <w:p>
       <w:pPr>
         <w:spacing w:line="480" w:lineRule="auto"/>
-        <w:ind w:firstLine="567"/>
+        <w:ind w:firstLine="284"/>
         <w:jc w:val="both"/>
       </w:pPr>
       <w:r>
-        <w:rPr>
-          <w:rStyle w:val="Strong"/>
-          <w:b w:val="0"/>
-          <w:bCs w:val="0"/>
-        </w:rPr>
-        <w:t>PHP</w:t>
-      </w:r>
-      <w:r>
-        <w:t xml:space="preserve"> adalah salah satu bahasa pemrograman berbasis web yang dirancang khusus untuk membangun aplikasi dinamis di internet. Bahasa ini pertama kali dikembangkan oleh </w:t>
-      </w:r>
-      <w:r>
-        <w:rPr>
-          <w:rStyle w:val="Strong"/>
-          <w:b w:val="0"/>
-          <w:bCs w:val="0"/>
-        </w:rPr>
-        <w:t>Rasmus Lerdorf</w:t>
-      </w:r>
-      <w:r>
-        <w:t>,</w:t>
-      </w:r>
-      <w:r>
-        <w:t xml:space="preserve"> seorang anggota tim pengembang perangkat lunak Apache, dan dirilis pada akhir tahun 1994. Awalnya, PHP hanya digunakan untuk mencatat jumlah pengunjung di situs web pribadi miliknya. Seiring waktu, PHP berkembang menjadi bahasa pemrograman yang populer karena bersifat </w:t>
-      </w:r>
-      <w:r>
-        <w:rPr>
-          <w:rStyle w:val="Strong"/>
-        </w:rPr>
-        <w:t>open-source</w:t>
-      </w:r>
-      <w:r>
-        <w:t xml:space="preserve">, dapat digunakan secara </w:t>
-      </w:r>
-      <w:r>
-        <w:rPr>
-          <w:rStyle w:val="Strong"/>
-        </w:rPr>
-        <w:t>gratis</w:t>
-      </w:r>
-      <w:r>
-        <w:t xml:space="preserve">, dan memiliki </w:t>
-      </w:r>
-      <w:r>
-        <w:rPr>
-          <w:rStyle w:val="Strong"/>
-          <w:b w:val="0"/>
-          <w:bCs w:val="0"/>
-        </w:rPr>
-        <w:t>kemudahan dalam proses pembelajaran</w:t>
-      </w:r>
-      <w:r>
-        <w:rPr>
-          <w:b/>
-          <w:bCs/>
-        </w:rPr>
-        <w:t>,</w:t>
-      </w:r>
-      <w:r>
-        <w:t xml:space="preserve"> sehingga dapat diakses oleh berbagai kalangan, baik pemula maupun profesional dalam pengembangan web </w:t>
+        <w:t>PHP merupakan bahasa pemrograman web yang dirancang khusus untuk membangun aplikasi berbasis internet yang bersifat dinamis. Dikembangkan pertama kali oleh Rasmus Lerdorf pada akhir tahun 1994, PHP awalnya dimanfaatkan untuk keperluan pribadi dalam mencatat jumlah pengunjung situs. Namun, seiring perkembangannya, PHP menjadi salah satu bahasa yang paling banyak digunakan dalam pengembangan web karena sifatnya yang open-source, gratis, serta mudah dipelajari, baik oleh pemula maupun profesional.</w:t>
+      </w:r>
+      <w:r>
+        <w:t xml:space="preserve"> </w:t>
       </w:r>
       <w:r>
         <w:fldChar w:fldCharType="begin" w:fldLock="1"/>
@@ -30141,82 +30038,14 @@
     <w:p>
       <w:pPr>
         <w:spacing w:line="480" w:lineRule="auto"/>
-        <w:ind w:firstLine="567"/>
+        <w:ind w:firstLine="284"/>
         <w:jc w:val="both"/>
       </w:pPr>
       <w:r>
-        <w:rPr>
-          <w:i/>
-          <w:iCs/>
-        </w:rPr>
-        <w:t>Visual Studio (VS) Code</w:t>
-      </w:r>
-      <w:r>
-        <w:t xml:space="preserve"> merupakan </w:t>
-      </w:r>
-      <w:r>
-        <w:rPr>
-          <w:i/>
-          <w:iCs/>
-        </w:rPr>
-        <w:t>Integrated Development Environment (IDE)</w:t>
-      </w:r>
-      <w:r>
-        <w:t xml:space="preserve"> yang ringan, dikembangkan dan didukung oleh </w:t>
-      </w:r>
-      <w:r>
-        <w:rPr>
-          <w:i/>
-          <w:iCs/>
-        </w:rPr>
-        <w:t>Microsoft</w:t>
-      </w:r>
-      <w:r>
-        <w:t xml:space="preserve">, serta tersedia secara gratis untuk penggunaan pribadi maupun komersial. Fitur utama dari </w:t>
-      </w:r>
-      <w:r>
-        <w:rPr>
-          <w:i/>
-          <w:iCs/>
-        </w:rPr>
-        <w:t>VS Code</w:t>
-      </w:r>
-      <w:r>
-        <w:t xml:space="preserve"> adalah dukungan ekstensi, yang memungkinkan pengguna menambahkan bahasa </w:t>
-      </w:r>
-      <w:r>
-        <w:lastRenderedPageBreak/>
-        <w:t xml:space="preserve">pemrograman, </w:t>
-      </w:r>
-      <w:r>
-        <w:rPr>
-          <w:i/>
-          <w:iCs/>
-        </w:rPr>
-        <w:t>debugger</w:t>
-      </w:r>
-      <w:r>
-        <w:t xml:space="preserve">, dan berbagai alat lainnya ke dalam instalasi mereka guna mendukung proses pengembangan lebih lanjut. Selain ekstensi standar yang dirilis oleh </w:t>
-      </w:r>
-      <w:r>
-        <w:rPr>
-          <w:i/>
-          <w:iCs/>
-        </w:rPr>
-        <w:t>Microsoft</w:t>
-      </w:r>
-      <w:r>
-        <w:t xml:space="preserve">, terdapat banyak ekstensi lainnya yang tersedia di </w:t>
-      </w:r>
-      <w:r>
-        <w:rPr>
-          <w:i/>
-          <w:iCs/>
-        </w:rPr>
-        <w:t>VS Code Extension Marketplace</w:t>
-      </w:r>
-      <w:r>
-        <w:t xml:space="preserve">, yang dikembangkan oleh organisasi pihak ketiga maupun individu </w:t>
+        <w:t>Visual Studio Code (VS Code) adalah sebuah lingkungan pengembangan terintegrasi (IDE) yang ringan dan fleksibel, dikembangkan oleh Microsoft serta tersedia secara gratis untuk keperluan pribadi maupun komersial. Salah satu keunggulan utama dari VS Code terletak pada sistem ekstensinya yang kuat, memungkinkan pengguna untuk menambahkan dukungan terhadap berbagai bahasa pemrograman, debugger, serta alat bantu lainnya sesuai kebutuhan pengembangan. Selain ekstensi resmi dari Microsoft, VS Code juga mendukung beragam ekstensi dari komunitas maupun pengembang independen melalui Extension Marketplace.</w:t>
+      </w:r>
+      <w:r>
+        <w:t xml:space="preserve"> </w:t>
       </w:r>
       <w:r>
         <w:fldChar w:fldCharType="begin" w:fldLock="1"/>
@@ -30244,6 +30073,7 @@
       </w:pPr>
       <w:bookmarkStart w:id="18" w:name="_Toc200684723"/>
       <w:r>
+        <w:lastRenderedPageBreak/>
         <w:t>2.5.6 Bootstrap</w:t>
       </w:r>
       <w:bookmarkEnd w:id="18"/>
@@ -30251,11 +30081,38 @@
     <w:p>
       <w:pPr>
         <w:spacing w:line="480" w:lineRule="auto"/>
-        <w:ind w:firstLine="567"/>
+        <w:ind w:firstLine="284"/>
         <w:jc w:val="both"/>
       </w:pPr>
       <w:r>
-        <w:t>Bootstrap merupakan salah satu framework front-end berbasis HTML, CSS, dan JavaScript yang banyak digunakan dalam pengembangan aplikasi web yang responsif dan mendukung tampilan seluler. Framework ini bersifat open-source dan dapat digunakan secara gratis, sehingga banyak dimanfaatkan oleh pengembang untuk mempercepat pembuatan antarmuka pengguna. Bootstrap menyediakan berbagai template desain siap pakai seperti elemen tipografi, tombol, formulir, tabel, navigasi, modals, hingga carousel gambar yang memudahkan proses pembangunan tampilan web yang modern dan dinamis</w:t>
+        <w:t xml:space="preserve">Bootstrap merupakan framework </w:t>
+      </w:r>
+      <w:r>
+        <w:rPr>
+          <w:rStyle w:val="Emphasis"/>
+        </w:rPr>
+        <w:t>front-end</w:t>
+      </w:r>
+      <w:r>
+        <w:t xml:space="preserve"> berbasis HTML, CSS, dan JavaScript yang dirancang untuk mempermudah proses pengembangan antarmuka aplikasi web yang responsif dan ramah perangkat seluler. Framework ini bersifat open-source dan tersedia secara gratis, sehingga banyak diadopsi oleh pengembang untuk mempercepat penyusunan tampilan antar muka pengguna. Bootstrap menawarkan beragam komponen siap pakai, seperti tipografi, tombol, formulir, tabel, navigasi, </w:t>
+      </w:r>
+      <w:r>
+        <w:rPr>
+          <w:rStyle w:val="Emphasis"/>
+        </w:rPr>
+        <w:t>modal</w:t>
+      </w:r>
+      <w:r>
+        <w:t xml:space="preserve">, hingga </w:t>
+      </w:r>
+      <w:r>
+        <w:rPr>
+          <w:rStyle w:val="Emphasis"/>
+        </w:rPr>
+        <w:t>carousel</w:t>
+      </w:r>
+      <w:r>
+        <w:t xml:space="preserve"> gambar, yang secara signifikan mendukung efisiensi dan konsistensi dalam desain halaman web yang modern dan interaktif.</w:t>
       </w:r>
       <w:r>
         <w:t xml:space="preserve"> </w:t>
@@ -30291,15 +30148,29 @@
     <w:p>
       <w:pPr>
         <w:spacing w:line="480" w:lineRule="auto"/>
-        <w:ind w:firstLine="567"/>
+        <w:ind w:firstLine="284"/>
         <w:jc w:val="both"/>
       </w:pPr>
       <w:r>
-        <w:t xml:space="preserve">Draw.io merupakan perangkat lunak yang digunakan untuk mensimulasikan jaringan komputer. Aplikasi ini berfungsi untuk merancang dan memvisualisasikan bentuk jaringan komputer secara virtual. Selain mendukung simulasi, Draw.io juga menyediakan fitur pengaturan tata letak (layout) dan kolaborasi, serta memudahkan dalam pemahaman konsep teknologi yang kompleks. Perangkat lunak ini dilengkapi dengan berbagai elemen yang umum digunakan dalam struktur jaringan, sehingga memudahkan pengguna dalam membuat simulasi jaringan komputer di perangkat </w:t>
-      </w:r>
-      <w:r>
-        <w:lastRenderedPageBreak/>
-        <w:t xml:space="preserve">mereka. Melalui simulasi ini, pengguna dapat memahami cara kerja tiap komponen jaringan serta proses pengiriman data dari satu komputer ke komputer lainnya </w:t>
+        <w:rPr>
+          <w:rStyle w:val="Strong"/>
+        </w:rPr>
+        <w:t>Draw.io</w:t>
+      </w:r>
+      <w:r>
+        <w:t xml:space="preserve"> merupakan perangkat lunak berbasis diagram yang dapat dimanfaatkan untuk merancang serta memvisualisasikan topologi jaringan komputer secara virtual. Meskipun bukan simulator jaringan murni seperti Cisco Packet Tracer, Draw.io tetap mendukung representasi visual dari struktur jaringan secara intuitif. Aplikasi ini menyediakan berbagai elemen grafis yang umum digunakan dalam jaringan komputer, seperti router, switch, server, hingga workstation. Selain itu, Draw.io juga menawarkan fitur pengaturan tata letak (</w:t>
+      </w:r>
+      <w:r>
+        <w:rPr>
+          <w:rStyle w:val="Emphasis"/>
+        </w:rPr>
+        <w:t>layout</w:t>
+      </w:r>
+      <w:r>
+        <w:t>) dan kolaborasi daring, sehingga mempermudah pemahaman konsep teknologi jaringan yang kompleks. Dengan memanfaatkan visualisasi yang disediakan, pengguna dapat memperoleh gambaran menyeluruh mengenai alur komunikasi data dan peran tiap komponen dalam sistem jaringan komputer.</w:t>
+      </w:r>
+      <w:r>
+        <w:t xml:space="preserve"> </w:t>
       </w:r>
       <w:r>
         <w:fldChar w:fldCharType="begin" w:fldLock="1"/>
@@ -30333,6 +30204,7 @@
         <w:rPr>
           <w:lang w:val="en-US"/>
         </w:rPr>
+        <w:lastRenderedPageBreak/>
         <w:t>2.6 Kerangka Pemikiran</w:t>
       </w:r>
       <w:bookmarkEnd w:id="19"/>
@@ -30540,50 +30412,6 @@
           </wp:anchor>
         </w:drawing>
       </w:r>
-    </w:p>
-    <w:p>
-      <w:pPr>
-        <w:rPr>
-          <w:lang w:val="en-US"/>
-        </w:rPr>
-      </w:pPr>
-      <w:r>
-        <w:rPr>
-          <w:lang w:val="en-US"/>
-        </w:rPr>
-        <w:br w:type="page"/>
-      </w:r>
-    </w:p>
-    <w:p>
-      <w:pPr>
-        <w:rPr>
-          <w:lang w:val="en-US"/>
-        </w:rPr>
-      </w:pPr>
-    </w:p>
-    <w:p>
-      <w:pPr>
-        <w:spacing w:line="480" w:lineRule="auto"/>
-        <w:ind w:firstLine="567"/>
-        <w:jc w:val="both"/>
-        <w:rPr>
-          <w:lang w:val="en-US"/>
-        </w:rPr>
-      </w:pPr>
-      <w:r>
-        <w:rPr>
-          <w:lang w:val="en-US"/>
-        </w:rPr>
-        <w:br w:type="page"/>
-      </w:r>
-    </w:p>
-    <w:p>
-      <w:pPr>
-        <w:jc w:val="both"/>
-        <w:rPr>
-          <w:lang w:val="en-US"/>
-        </w:rPr>
-      </w:pPr>
     </w:p>
     <w:p>
       <w:pPr>
@@ -32317,7 +32145,6 @@
   <w:style w:type="character" w:default="1" w:styleId="DefaultParagraphFont">
     <w:name w:val="Default Paragraph Font"/>
     <w:uiPriority w:val="1"/>
-    <w:semiHidden/>
     <w:unhideWhenUsed/>
   </w:style>
   <w:style w:type="table" w:default="1" w:styleId="TableNormal">
@@ -32591,6 +32418,19 @@
       <w:iCs/>
       <w:noProof/>
       <w:color w:val="2F5496" w:themeColor="accent1" w:themeShade="BF"/>
+    </w:rPr>
+  </w:style>
+  <w:style w:type="character" w:styleId="HTMLCode">
+    <w:name w:val="HTML Code"/>
+    <w:basedOn w:val="DefaultParagraphFont"/>
+    <w:uiPriority w:val="99"/>
+    <w:semiHidden/>
+    <w:unhideWhenUsed/>
+    <w:rsid w:val="00507198"/>
+    <w:rPr>
+      <w:rFonts w:ascii="Courier New" w:eastAsia="Times New Roman" w:hAnsi="Courier New" w:cs="Courier New"/>
+      <w:sz w:val="20"/>
+      <w:szCs w:val="20"/>
     </w:rPr>
   </w:style>
 </w:styles>

</xml_diff>